<commit_message>
Improved instrcutions information and display
</commit_message>
<xml_diff>
--- a/Documentation/Phishing Exercise Planning.docx
+++ b/Documentation/Phishing Exercise Planning.docx
@@ -86,8 +86,13 @@
           <w:numId w:val="5"/>
         </w:numPr>
       </w:pPr>
-      <w:r>
-        <w:t>Clone Phishing – creating identical copy of a legitimate email</w:t>
+      <w:bookmarkStart w:id="0" w:name="_Hlk184124852"/>
+      <w:r>
+        <w:t xml:space="preserve">Clone Phishing </w:t>
+      </w:r>
+      <w:bookmarkEnd w:id="0"/>
+      <w:r>
+        <w:t>– creating identical copy of a legitimate email</w:t>
       </w:r>
     </w:p>
     <w:p>
@@ -235,6 +240,125 @@
           <w:bCs/>
         </w:rPr>
         <w:t>Simulation:</w:t>
+      </w:r>
+    </w:p>
+    <w:p>
+      <w:pPr>
+        <w:rPr>
+          <w:b/>
+          <w:bCs/>
+        </w:rPr>
+      </w:pPr>
+    </w:p>
+    <w:p>
+      <w:pPr>
+        <w:rPr>
+          <w:b/>
+          <w:bCs/>
+        </w:rPr>
+      </w:pPr>
+      <w:r>
+        <w:rPr>
+          <w:b/>
+          <w:bCs/>
+        </w:rPr>
+        <w:t>TO DO:</w:t>
+      </w:r>
+    </w:p>
+    <w:p>
+      <w:pPr>
+        <w:pStyle w:val="ListParagraph"/>
+        <w:numPr>
+          <w:ilvl w:val="0"/>
+          <w:numId w:val="4"/>
+        </w:numPr>
+        <w:rPr>
+          <w:b/>
+          <w:bCs/>
+        </w:rPr>
+      </w:pPr>
+      <w:r>
+        <w:t>Complete welcome instructions</w:t>
+      </w:r>
+    </w:p>
+    <w:p>
+      <w:pPr>
+        <w:pStyle w:val="ListParagraph"/>
+        <w:numPr>
+          <w:ilvl w:val="0"/>
+          <w:numId w:val="4"/>
+        </w:numPr>
+        <w:rPr>
+          <w:b/>
+          <w:bCs/>
+        </w:rPr>
+      </w:pPr>
+      <w:r>
+        <w:t>Show example of phishing email</w:t>
+      </w:r>
+    </w:p>
+    <w:p>
+      <w:pPr>
+        <w:pStyle w:val="ListParagraph"/>
+        <w:numPr>
+          <w:ilvl w:val="0"/>
+          <w:numId w:val="4"/>
+        </w:numPr>
+        <w:rPr>
+          <w:b/>
+          <w:bCs/>
+        </w:rPr>
+      </w:pPr>
+      <w:r>
+        <w:t>Add 3 real phishing emails</w:t>
+      </w:r>
+    </w:p>
+    <w:p>
+      <w:pPr>
+        <w:pStyle w:val="ListParagraph"/>
+        <w:numPr>
+          <w:ilvl w:val="0"/>
+          <w:numId w:val="4"/>
+        </w:numPr>
+        <w:rPr>
+          <w:b/>
+          <w:bCs/>
+        </w:rPr>
+      </w:pPr>
+      <w:r>
+        <w:t>Add choices at the bottom to show what kind of phishing email it is.</w:t>
+      </w:r>
+    </w:p>
+    <w:p>
+      <w:pPr>
+        <w:pStyle w:val="ListParagraph"/>
+        <w:numPr>
+          <w:ilvl w:val="0"/>
+          <w:numId w:val="4"/>
+        </w:numPr>
+        <w:rPr>
+          <w:b/>
+          <w:bCs/>
+        </w:rPr>
+      </w:pPr>
+      <w:r>
+        <w:t>Add scoring system</w:t>
+      </w:r>
+    </w:p>
+    <w:p>
+      <w:pPr>
+        <w:pStyle w:val="ListParagraph"/>
+        <w:numPr>
+          <w:ilvl w:val="0"/>
+          <w:numId w:val="4"/>
+        </w:numPr>
+        <w:rPr>
+          <w:b/>
+          <w:bCs/>
+        </w:rPr>
+      </w:pPr>
+      <w:r>
+        <w:t>Add social engineering email</w:t>
       </w:r>
     </w:p>
     <w:p/>
@@ -743,7 +867,7 @@
   <w:abstractNum w:abstractNumId="4" w15:restartNumberingAfterBreak="0">
     <w:nsid w:val="71884A0D"/>
     <w:multiLevelType w:val="hybridMultilevel"/>
-    <w:tmpl w:val="39108404"/>
+    <w:tmpl w:val="0BC62324"/>
     <w:lvl w:ilvl="0" w:tplc="08090001">
       <w:start w:val="1"/>
       <w:numFmt w:val="bullet"/>

</xml_diff>

<commit_message>
Updated phishing example, added hover effects
</commit_message>
<xml_diff>
--- a/Documentation/Phishing Exercise Planning.docx
+++ b/Documentation/Phishing Exercise Planning.docx
@@ -280,6 +280,9 @@
       <w:r>
         <w:t>Complete welcome instructions</w:t>
       </w:r>
+      <w:r>
+        <w:t xml:space="preserve"> DONE</w:t>
+      </w:r>
     </w:p>
     <w:p>
       <w:pPr>
@@ -296,6 +299,9 @@
       <w:r>
         <w:t>Show example of phishing email</w:t>
       </w:r>
+      <w:r>
+        <w:t xml:space="preserve"> </w:t>
+      </w:r>
     </w:p>
     <w:p>
       <w:pPr>
@@ -361,7 +367,100 @@
         <w:t>Add social engineering email</w:t>
       </w:r>
     </w:p>
-    <w:p/>
+    <w:p>
+      <w:r>
+        <w:t>Example email to do:</w:t>
+      </w:r>
+    </w:p>
+    <w:p>
+      <w:pPr>
+        <w:pStyle w:val="ListParagraph"/>
+        <w:numPr>
+          <w:ilvl w:val="0"/>
+          <w:numId w:val="6"/>
+        </w:numPr>
+      </w:pPr>
+      <w:r>
+        <w:t>Add users name</w:t>
+      </w:r>
+    </w:p>
+    <w:p>
+      <w:pPr>
+        <w:pStyle w:val="ListParagraph"/>
+        <w:numPr>
+          <w:ilvl w:val="0"/>
+          <w:numId w:val="6"/>
+        </w:numPr>
+      </w:pPr>
+      <w:r>
+        <w:t>Add fake email address</w:t>
+      </w:r>
+    </w:p>
+    <w:p>
+      <w:pPr>
+        <w:pStyle w:val="ListParagraph"/>
+        <w:numPr>
+          <w:ilvl w:val="0"/>
+          <w:numId w:val="6"/>
+        </w:numPr>
+      </w:pPr>
+      <w:r>
+        <w:t>Add hover effect to email</w:t>
+      </w:r>
+    </w:p>
+    <w:p>
+      <w:pPr>
+        <w:pStyle w:val="ListParagraph"/>
+        <w:numPr>
+          <w:ilvl w:val="0"/>
+          <w:numId w:val="6"/>
+        </w:numPr>
+      </w:pPr>
+      <w:r>
+        <w:t>Add Hover effect to link</w:t>
+      </w:r>
+    </w:p>
+    <w:p>
+      <w:pPr>
+        <w:pStyle w:val="ListParagraph"/>
+        <w:numPr>
+          <w:ilvl w:val="0"/>
+          <w:numId w:val="6"/>
+        </w:numPr>
+      </w:pPr>
+      <w:r>
+        <w:t>Take users to browser with a fake login page</w:t>
+      </w:r>
+    </w:p>
+    <w:p>
+      <w:pPr>
+        <w:pStyle w:val="ListParagraph"/>
+        <w:numPr>
+          <w:ilvl w:val="0"/>
+          <w:numId w:val="6"/>
+        </w:numPr>
+      </w:pPr>
+      <w:r>
+        <w:t>Stimulate fake exe</w:t>
+      </w:r>
+    </w:p>
+    <w:p>
+      <w:pPr>
+        <w:pStyle w:val="ListParagraph"/>
+        <w:numPr>
+          <w:ilvl w:val="0"/>
+          <w:numId w:val="6"/>
+        </w:numPr>
+      </w:pPr>
+      <w:r>
+        <w:t>Possible add a real date</w:t>
+      </w:r>
+    </w:p>
+    <w:p>
+      <w:r>
+        <w:t>Ask Rory about simulating PayPal Login</w:t>
+      </w:r>
+    </w:p>
     <w:p/>
     <w:sectPr>
       <w:headerReference w:type="default" r:id="rId7"/>
@@ -553,6 +652,119 @@
     </w:lvl>
   </w:abstractNum>
   <w:abstractNum w:abstractNumId="1" w15:restartNumberingAfterBreak="0">
+    <w:nsid w:val="36897347"/>
+    <w:multiLevelType w:val="hybridMultilevel"/>
+    <w:tmpl w:val="9B1640C0"/>
+    <w:lvl w:ilvl="0" w:tplc="08090001">
+      <w:start w:val="1"/>
+      <w:numFmt w:val="bullet"/>
+      <w:lvlText w:val=""/>
+      <w:lvlJc w:val="left"/>
+      <w:pPr>
+        <w:ind w:left="720" w:hanging="360"/>
+      </w:pPr>
+      <w:rPr>
+        <w:rFonts w:ascii="Symbol" w:hAnsi="Symbol" w:hint="default"/>
+      </w:rPr>
+    </w:lvl>
+    <w:lvl w:ilvl="1" w:tplc="08090003" w:tentative="1">
+      <w:start w:val="1"/>
+      <w:numFmt w:val="bullet"/>
+      <w:lvlText w:val="o"/>
+      <w:lvlJc w:val="left"/>
+      <w:pPr>
+        <w:ind w:left="1440" w:hanging="360"/>
+      </w:pPr>
+      <w:rPr>
+        <w:rFonts w:ascii="Courier New" w:hAnsi="Courier New" w:cs="Courier New" w:hint="default"/>
+      </w:rPr>
+    </w:lvl>
+    <w:lvl w:ilvl="2" w:tplc="08090005" w:tentative="1">
+      <w:start w:val="1"/>
+      <w:numFmt w:val="bullet"/>
+      <w:lvlText w:val=""/>
+      <w:lvlJc w:val="left"/>
+      <w:pPr>
+        <w:ind w:left="2160" w:hanging="360"/>
+      </w:pPr>
+      <w:rPr>
+        <w:rFonts w:ascii="Wingdings" w:hAnsi="Wingdings" w:hint="default"/>
+      </w:rPr>
+    </w:lvl>
+    <w:lvl w:ilvl="3" w:tplc="08090001" w:tentative="1">
+      <w:start w:val="1"/>
+      <w:numFmt w:val="bullet"/>
+      <w:lvlText w:val=""/>
+      <w:lvlJc w:val="left"/>
+      <w:pPr>
+        <w:ind w:left="2880" w:hanging="360"/>
+      </w:pPr>
+      <w:rPr>
+        <w:rFonts w:ascii="Symbol" w:hAnsi="Symbol" w:hint="default"/>
+      </w:rPr>
+    </w:lvl>
+    <w:lvl w:ilvl="4" w:tplc="08090003" w:tentative="1">
+      <w:start w:val="1"/>
+      <w:numFmt w:val="bullet"/>
+      <w:lvlText w:val="o"/>
+      <w:lvlJc w:val="left"/>
+      <w:pPr>
+        <w:ind w:left="3600" w:hanging="360"/>
+      </w:pPr>
+      <w:rPr>
+        <w:rFonts w:ascii="Courier New" w:hAnsi="Courier New" w:cs="Courier New" w:hint="default"/>
+      </w:rPr>
+    </w:lvl>
+    <w:lvl w:ilvl="5" w:tplc="08090005" w:tentative="1">
+      <w:start w:val="1"/>
+      <w:numFmt w:val="bullet"/>
+      <w:lvlText w:val=""/>
+      <w:lvlJc w:val="left"/>
+      <w:pPr>
+        <w:ind w:left="4320" w:hanging="360"/>
+      </w:pPr>
+      <w:rPr>
+        <w:rFonts w:ascii="Wingdings" w:hAnsi="Wingdings" w:hint="default"/>
+      </w:rPr>
+    </w:lvl>
+    <w:lvl w:ilvl="6" w:tplc="08090001" w:tentative="1">
+      <w:start w:val="1"/>
+      <w:numFmt w:val="bullet"/>
+      <w:lvlText w:val=""/>
+      <w:lvlJc w:val="left"/>
+      <w:pPr>
+        <w:ind w:left="5040" w:hanging="360"/>
+      </w:pPr>
+      <w:rPr>
+        <w:rFonts w:ascii="Symbol" w:hAnsi="Symbol" w:hint="default"/>
+      </w:rPr>
+    </w:lvl>
+    <w:lvl w:ilvl="7" w:tplc="08090003" w:tentative="1">
+      <w:start w:val="1"/>
+      <w:numFmt w:val="bullet"/>
+      <w:lvlText w:val="o"/>
+      <w:lvlJc w:val="left"/>
+      <w:pPr>
+        <w:ind w:left="5760" w:hanging="360"/>
+      </w:pPr>
+      <w:rPr>
+        <w:rFonts w:ascii="Courier New" w:hAnsi="Courier New" w:cs="Courier New" w:hint="default"/>
+      </w:rPr>
+    </w:lvl>
+    <w:lvl w:ilvl="8" w:tplc="08090005" w:tentative="1">
+      <w:start w:val="1"/>
+      <w:numFmt w:val="bullet"/>
+      <w:lvlText w:val=""/>
+      <w:lvlJc w:val="left"/>
+      <w:pPr>
+        <w:ind w:left="6480" w:hanging="360"/>
+      </w:pPr>
+      <w:rPr>
+        <w:rFonts w:ascii="Wingdings" w:hAnsi="Wingdings" w:hint="default"/>
+      </w:rPr>
+    </w:lvl>
+  </w:abstractNum>
+  <w:abstractNum w:abstractNumId="2" w15:restartNumberingAfterBreak="0">
     <w:nsid w:val="47EF5AFE"/>
     <w:multiLevelType w:val="hybridMultilevel"/>
     <w:tmpl w:val="F7F07C74"/>
@@ -665,7 +877,7 @@
       </w:rPr>
     </w:lvl>
   </w:abstractNum>
-  <w:abstractNum w:abstractNumId="2" w15:restartNumberingAfterBreak="0">
+  <w:abstractNum w:abstractNumId="3" w15:restartNumberingAfterBreak="0">
     <w:nsid w:val="4BFD71C0"/>
     <w:multiLevelType w:val="hybridMultilevel"/>
     <w:tmpl w:val="3CE44E14"/>
@@ -751,7 +963,7 @@
       </w:pPr>
     </w:lvl>
   </w:abstractNum>
-  <w:abstractNum w:abstractNumId="3" w15:restartNumberingAfterBreak="0">
+  <w:abstractNum w:abstractNumId="4" w15:restartNumberingAfterBreak="0">
     <w:nsid w:val="515E42E8"/>
     <w:multiLevelType w:val="hybridMultilevel"/>
     <w:tmpl w:val="0B3C5E6C"/>
@@ -864,7 +1076,7 @@
       </w:rPr>
     </w:lvl>
   </w:abstractNum>
-  <w:abstractNum w:abstractNumId="4" w15:restartNumberingAfterBreak="0">
+  <w:abstractNum w:abstractNumId="5" w15:restartNumberingAfterBreak="0">
     <w:nsid w:val="71884A0D"/>
     <w:multiLevelType w:val="hybridMultilevel"/>
     <w:tmpl w:val="0BC62324"/>
@@ -978,19 +1190,22 @@
     </w:lvl>
   </w:abstractNum>
   <w:num w:numId="1" w16cid:durableId="1929727453">
-    <w:abstractNumId w:val="3"/>
+    <w:abstractNumId w:val="4"/>
   </w:num>
   <w:num w:numId="2" w16cid:durableId="1892426524">
     <w:abstractNumId w:val="0"/>
   </w:num>
   <w:num w:numId="3" w16cid:durableId="1329946458">
-    <w:abstractNumId w:val="1"/>
+    <w:abstractNumId w:val="2"/>
   </w:num>
   <w:num w:numId="4" w16cid:durableId="305547775">
-    <w:abstractNumId w:val="4"/>
+    <w:abstractNumId w:val="5"/>
   </w:num>
   <w:num w:numId="5" w16cid:durableId="359818908">
-    <w:abstractNumId w:val="2"/>
+    <w:abstractNumId w:val="3"/>
+  </w:num>
+  <w:num w:numId="6" w16cid:durableId="2003074754">
+    <w:abstractNumId w:val="1"/>
   </w:num>
 </w:numbering>
 </file>

</xml_diff>

<commit_message>
Added instruction box once info is confirmed
</commit_message>
<xml_diff>
--- a/Documentation/Phishing Exercise Planning.docx
+++ b/Documentation/Phishing Exercise Planning.docx
@@ -381,7 +381,15 @@
         </w:numPr>
       </w:pPr>
       <w:r>
-        <w:t>Add users name</w:t>
+        <w:t xml:space="preserve">Add </w:t>
+      </w:r>
+      <w:proofErr w:type="gramStart"/>
+      <w:r>
+        <w:t>users</w:t>
+      </w:r>
+      <w:proofErr w:type="gramEnd"/>
+      <w:r>
+        <w:t xml:space="preserve"> name</w:t>
       </w:r>
     </w:p>
     <w:p>
@@ -395,6 +403,9 @@
       <w:r>
         <w:t>Add fake email address</w:t>
       </w:r>
+      <w:r>
+        <w:t xml:space="preserve"> DONE</w:t>
+      </w:r>
     </w:p>
     <w:p>
       <w:pPr>
@@ -407,6 +418,9 @@
       <w:r>
         <w:t>Add hover effect to email</w:t>
       </w:r>
+      <w:r>
+        <w:t xml:space="preserve"> DONE</w:t>
+      </w:r>
     </w:p>
     <w:p>
       <w:pPr>
@@ -419,6 +433,9 @@
       <w:r>
         <w:t>Add Hover effect to link</w:t>
       </w:r>
+      <w:r>
+        <w:t xml:space="preserve"> DONE</w:t>
+      </w:r>
     </w:p>
     <w:p>
       <w:pPr>
@@ -430,6 +447,9 @@
       </w:pPr>
       <w:r>
         <w:t>Take users to browser with a fake login page</w:t>
+      </w:r>
+      <w:r>
+        <w:t xml:space="preserve"> </w:t>
       </w:r>
     </w:p>
     <w:p>

</xml_diff>

<commit_message>
Hidden next email button until submit is pressed
</commit_message>
<xml_diff>
--- a/Documentation/Phishing Exercise Planning.docx
+++ b/Documentation/Phishing Exercise Planning.docx
@@ -309,6 +309,9 @@
       <w:r>
         <w:t xml:space="preserve"> </w:t>
       </w:r>
+      <w:r>
+        <w:t>DONE</w:t>
+      </w:r>
     </w:p>
     <w:p>
       <w:pPr>
@@ -398,6 +401,9 @@
       <w:r>
         <w:t xml:space="preserve"> name</w:t>
       </w:r>
+      <w:r>
+        <w:t xml:space="preserve"> </w:t>
+      </w:r>
     </w:p>
     <w:p>
       <w:pPr>
@@ -486,6 +492,12 @@
     <w:p>
       <w:r>
         <w:t>Ask Rory about simulating PayPal Login</w:t>
+      </w:r>
+    </w:p>
+    <w:p/>
+    <w:p>
+      <w:r>
+        <w:t xml:space="preserve">Add info button to reappear instructions </w:t>
       </w:r>
     </w:p>
     <w:p/>

</xml_diff>